<commit_message>
Carpeta para el desarrollo de la implementación del sistema
</commit_message>
<xml_diff>
--- a/Desarrollo/SGDS/Gestion/SGDS-PC.docx
+++ b/Desarrollo/SGDS/Gestion/SGDS-PC.docx
@@ -1,6 +1,6 @@
 
 <file path=word/document.xml><?xml version="1.0" encoding="utf-8"?>
-<w:document xmlns:wpc="http://schemas.microsoft.com/office/word/2010/wordprocessingCanvas" xmlns:cx="http://schemas.microsoft.com/office/drawing/2014/chartex" xmlns:cx1="http://schemas.microsoft.com/office/drawing/2015/9/8/chartex" xmlns:cx2="http://schemas.microsoft.com/office/drawing/2015/10/21/chartex" xmlns:cx3="http://schemas.microsoft.com/office/drawing/2016/5/9/chartex" xmlns:cx4="http://schemas.microsoft.com/office/drawing/2016/5/10/chartex" xmlns:cx5="http://schemas.microsoft.com/office/drawing/2016/5/11/chartex" xmlns:cx6="http://schemas.microsoft.com/office/drawing/2016/5/12/chartex" xmlns:cx7="http://schemas.microsoft.com/office/drawing/2016/5/13/chartex" xmlns:cx8="http://schemas.microsoft.com/office/drawing/2016/5/14/chartex" xmlns:mc="http://schemas.openxmlformats.org/markup-compatibility/2006" xmlns:aink="http://schemas.microsoft.com/office/drawing/2016/ink" xmlns:am3d="http://schemas.microsoft.com/office/drawing/2017/model3d" xmlns:o="urn:schemas-microsoft-com:office:office" xmlns:oel="http://schemas.microsoft.com/office/2019/extlst" xmlns:r="http://schemas.openxmlformats.org/officeDocument/2006/relationships" xmlns:m="http://schemas.openxmlformats.org/officeDocument/2006/math" xmlns:v="urn:schemas-microsoft-com:vml" xmlns:wp14="http://schemas.microsoft.com/office/word/2010/wordprocessingDrawing" xmlns:wp="http://schemas.openxmlformats.org/drawingml/2006/wordprocessingDrawing" xmlns:w10="urn:schemas-microsoft-com:office:word" xmlns:w="http://schemas.openxmlformats.org/wordprocessingml/2006/main" xmlns:w14="http://schemas.microsoft.com/office/word/2010/wordml" xmlns:w15="http://schemas.microsoft.com/office/word/2012/wordml" xmlns:w16cex="http://schemas.microsoft.com/office/word/2018/wordml/cex" xmlns:w16cid="http://schemas.microsoft.com/office/word/2016/wordml/cid" xmlns:w16="http://schemas.microsoft.com/office/word/2018/wordml" xmlns:w16sdtdh="http://schemas.microsoft.com/office/word/2020/wordml/sdtdatahash" xmlns:w16se="http://schemas.microsoft.com/office/word/2015/wordml/symex" xmlns:wpg="http://schemas.microsoft.com/office/word/2010/wordprocessingGroup" xmlns:wpi="http://schemas.microsoft.com/office/word/2010/wordprocessingInk" xmlns:wne="http://schemas.microsoft.com/office/word/2006/wordml" xmlns:wps="http://schemas.microsoft.com/office/word/2010/wordprocessingShape" mc:Ignorable="w14 w15 w16se w16cid w16 w16cex w16sdtdh wp14">
+<w:document xmlns:wpc="http://schemas.microsoft.com/office/word/2010/wordprocessingCanvas" xmlns:cx="http://schemas.microsoft.com/office/drawing/2014/chartex" xmlns:cx1="http://schemas.microsoft.com/office/drawing/2015/9/8/chartex" xmlns:cx2="http://schemas.microsoft.com/office/drawing/2015/10/21/chartex" xmlns:cx3="http://schemas.microsoft.com/office/drawing/2016/5/9/chartex" xmlns:cx4="http://schemas.microsoft.com/office/drawing/2016/5/10/chartex" xmlns:cx5="http://schemas.microsoft.com/office/drawing/2016/5/11/chartex" xmlns:cx6="http://schemas.microsoft.com/office/drawing/2016/5/12/chartex" xmlns:cx7="http://schemas.microsoft.com/office/drawing/2016/5/13/chartex" xmlns:cx8="http://schemas.microsoft.com/office/drawing/2016/5/14/chartex" xmlns:mc="http://schemas.openxmlformats.org/markup-compatibility/2006" xmlns:aink="http://schemas.microsoft.com/office/drawing/2016/ink" xmlns:am3d="http://schemas.microsoft.com/office/drawing/2017/model3d" xmlns:o="urn:schemas-microsoft-com:office:office" xmlns:oel="http://schemas.microsoft.com/office/2019/extlst" xmlns:r="http://schemas.openxmlformats.org/officeDocument/2006/relationships" xmlns:m="http://schemas.openxmlformats.org/officeDocument/2006/math" xmlns:v="urn:schemas-microsoft-com:vml" xmlns:wp14="http://schemas.microsoft.com/office/word/2010/wordprocessingDrawing" xmlns:wp="http://schemas.openxmlformats.org/drawingml/2006/wordprocessingDrawing" xmlns:w10="urn:schemas-microsoft-com:office:word" xmlns:w="http://schemas.openxmlformats.org/wordprocessingml/2006/main" xmlns:w14="http://schemas.microsoft.com/office/word/2010/wordml" xmlns:w15="http://schemas.microsoft.com/office/word/2012/wordml" xmlns:w16cex="http://schemas.microsoft.com/office/word/2018/wordml/cex" xmlns:w16cid="http://schemas.microsoft.com/office/word/2016/wordml/cid" xmlns:w16="http://schemas.microsoft.com/office/word/2018/wordml" xmlns:w16du="http://schemas.microsoft.com/office/word/2023/wordml/word16du" xmlns:w16sdtdh="http://schemas.microsoft.com/office/word/2020/wordml/sdtdatahash" xmlns:w16se="http://schemas.microsoft.com/office/word/2015/wordml/symex" xmlns:wpg="http://schemas.microsoft.com/office/word/2010/wordprocessingGroup" xmlns:wpi="http://schemas.microsoft.com/office/word/2010/wordprocessingInk" xmlns:wne="http://schemas.microsoft.com/office/word/2006/wordml" xmlns:wps="http://schemas.microsoft.com/office/word/2010/wordprocessingShape" mc:Ignorable="w14 w15 w16se w16cid w16 w16cex w16sdtdh wp14">
   <w:body>
     <w:p>
       <w:pPr>
@@ -39,8 +39,19 @@
           <w:sz w:val="32"/>
           <w:szCs w:val="32"/>
         </w:rPr>
-        <w:t>Project Charter</w:t>
-      </w:r>
+        <w:t xml:space="preserve">Project </w:t>
+      </w:r>
+      <w:proofErr w:type="spellStart"/>
+      <w:r>
+        <w:rPr>
+          <w:rFonts w:ascii="Times New Roman" w:eastAsia="Times New Roman" w:hAnsi="Times New Roman" w:cs="Times New Roman"/>
+          <w:b/>
+          <w:sz w:val="32"/>
+          <w:szCs w:val="32"/>
+        </w:rPr>
+        <w:t>Charter</w:t>
+      </w:r>
+      <w:proofErr w:type="spellEnd"/>
     </w:p>
     <w:p>
       <w:pPr>
@@ -201,7 +212,31 @@
               <w:rPr>
                 <w:rFonts w:ascii="Times New Roman" w:eastAsia="Times New Roman" w:hAnsi="Times New Roman" w:cs="Times New Roman"/>
               </w:rPr>
-              <w:t>Sistema de Donación de Sangre</w:t>
+              <w:t xml:space="preserve">Sistema </w:t>
+            </w:r>
+            <w:r>
+              <w:rPr>
+                <w:rFonts w:ascii="Times New Roman" w:eastAsia="Times New Roman" w:hAnsi="Times New Roman" w:cs="Times New Roman"/>
+              </w:rPr>
+              <w:t xml:space="preserve">Gestión </w:t>
+            </w:r>
+            <w:r>
+              <w:rPr>
+                <w:rFonts w:ascii="Times New Roman" w:eastAsia="Times New Roman" w:hAnsi="Times New Roman" w:cs="Times New Roman"/>
+              </w:rPr>
+              <w:t>de Dona</w:t>
+            </w:r>
+            <w:r>
+              <w:rPr>
+                <w:rFonts w:ascii="Times New Roman" w:eastAsia="Times New Roman" w:hAnsi="Times New Roman" w:cs="Times New Roman"/>
+              </w:rPr>
+              <w:t>ntes</w:t>
+            </w:r>
+            <w:r>
+              <w:rPr>
+                <w:rFonts w:ascii="Times New Roman" w:eastAsia="Times New Roman" w:hAnsi="Times New Roman" w:cs="Times New Roman"/>
+              </w:rPr>
+              <w:t xml:space="preserve"> de Sangre</w:t>
             </w:r>
           </w:p>
         </w:tc>
@@ -376,13 +411,7 @@
               <w:rPr>
                 <w:rFonts w:ascii="Times New Roman" w:eastAsia="Times New Roman" w:hAnsi="Times New Roman" w:cs="Times New Roman"/>
               </w:rPr>
-              <w:t>18</w:t>
-            </w:r>
-            <w:r>
-              <w:rPr>
-                <w:rFonts w:ascii="Times New Roman" w:eastAsia="Times New Roman" w:hAnsi="Times New Roman" w:cs="Times New Roman"/>
-              </w:rPr>
-              <w:t xml:space="preserve"> de junio de 2023</w:t>
+              <w:t>18 de junio de 2023</w:t>
             </w:r>
           </w:p>
         </w:tc>
@@ -1480,12 +1509,21 @@
           <w:rFonts w:ascii="Times New Roman" w:eastAsia="Times New Roman" w:hAnsi="Times New Roman" w:cs="Times New Roman"/>
         </w:rPr>
       </w:pPr>
+      <w:proofErr w:type="spellStart"/>
       <w:r>
         <w:rPr>
           <w:rFonts w:ascii="Times New Roman" w:eastAsia="Times New Roman" w:hAnsi="Times New Roman" w:cs="Times New Roman"/>
           <w:b/>
         </w:rPr>
-        <w:t>Stakeholders claves.</w:t>
+        <w:t>Stakeholders</w:t>
+      </w:r>
+      <w:proofErr w:type="spellEnd"/>
+      <w:r>
+        <w:rPr>
+          <w:rFonts w:ascii="Times New Roman" w:eastAsia="Times New Roman" w:hAnsi="Times New Roman" w:cs="Times New Roman"/>
+          <w:b/>
+        </w:rPr>
+        <w:t xml:space="preserve"> claves.</w:t>
       </w:r>
     </w:p>
     <w:p>
@@ -1917,7 +1955,21 @@
         <w:rPr>
           <w:rFonts w:ascii="Times New Roman" w:eastAsia="Times New Roman" w:hAnsi="Times New Roman" w:cs="Times New Roman"/>
         </w:rPr>
-        <w:t>Tres Desarrolladores Frontend.</w:t>
+        <w:t xml:space="preserve">Tres Desarrolladores </w:t>
+      </w:r>
+      <w:proofErr w:type="spellStart"/>
+      <w:r>
+        <w:rPr>
+          <w:rFonts w:ascii="Times New Roman" w:eastAsia="Times New Roman" w:hAnsi="Times New Roman" w:cs="Times New Roman"/>
+        </w:rPr>
+        <w:t>Frontend</w:t>
+      </w:r>
+      <w:proofErr w:type="spellEnd"/>
+      <w:r>
+        <w:rPr>
+          <w:rFonts w:ascii="Times New Roman" w:eastAsia="Times New Roman" w:hAnsi="Times New Roman" w:cs="Times New Roman"/>
+        </w:rPr>
+        <w:t>.</w:t>
       </w:r>
     </w:p>
     <w:p>
@@ -1939,7 +1991,21 @@
         <w:rPr>
           <w:rFonts w:ascii="Times New Roman" w:eastAsia="Times New Roman" w:hAnsi="Times New Roman" w:cs="Times New Roman"/>
         </w:rPr>
-        <w:t>Dos Desarrolladores Backend.</w:t>
+        <w:t xml:space="preserve">Dos Desarrolladores </w:t>
+      </w:r>
+      <w:proofErr w:type="spellStart"/>
+      <w:r>
+        <w:rPr>
+          <w:rFonts w:ascii="Times New Roman" w:eastAsia="Times New Roman" w:hAnsi="Times New Roman" w:cs="Times New Roman"/>
+        </w:rPr>
+        <w:t>Backend</w:t>
+      </w:r>
+      <w:proofErr w:type="spellEnd"/>
+      <w:r>
+        <w:rPr>
+          <w:rFonts w:ascii="Times New Roman" w:eastAsia="Times New Roman" w:hAnsi="Times New Roman" w:cs="Times New Roman"/>
+        </w:rPr>
+        <w:t>.</w:t>
       </w:r>
     </w:p>
     <w:p>
@@ -3995,7 +4061,25 @@
                 <w:szCs w:val="20"/>
                 <w:highlight w:val="white"/>
               </w:rPr>
-              <w:t>Programador Backend (2 personas)</w:t>
+              <w:t xml:space="preserve">Programador </w:t>
+            </w:r>
+            <w:proofErr w:type="spellStart"/>
+            <w:r>
+              <w:rPr>
+                <w:sz w:val="20"/>
+                <w:szCs w:val="20"/>
+                <w:highlight w:val="white"/>
+              </w:rPr>
+              <w:t>Backend</w:t>
+            </w:r>
+            <w:proofErr w:type="spellEnd"/>
+            <w:r>
+              <w:rPr>
+                <w:sz w:val="20"/>
+                <w:szCs w:val="20"/>
+                <w:highlight w:val="white"/>
+              </w:rPr>
+              <w:t xml:space="preserve"> (2 personas)</w:t>
             </w:r>
           </w:p>
         </w:tc>
@@ -4095,7 +4179,25 @@
                 <w:szCs w:val="20"/>
                 <w:highlight w:val="white"/>
               </w:rPr>
-              <w:t>Programador Frontend (3 personas)</w:t>
+              <w:t xml:space="preserve">Programador </w:t>
+            </w:r>
+            <w:proofErr w:type="spellStart"/>
+            <w:r>
+              <w:rPr>
+                <w:sz w:val="20"/>
+                <w:szCs w:val="20"/>
+                <w:highlight w:val="white"/>
+              </w:rPr>
+              <w:t>Frontend</w:t>
+            </w:r>
+            <w:proofErr w:type="spellEnd"/>
+            <w:r>
+              <w:rPr>
+                <w:sz w:val="20"/>
+                <w:szCs w:val="20"/>
+                <w:highlight w:val="white"/>
+              </w:rPr>
+              <w:t xml:space="preserve"> (3 personas)</w:t>
             </w:r>
           </w:p>
         </w:tc>
@@ -4302,7 +4404,25 @@
                 <w:sz w:val="22"/>
                 <w:szCs w:val="22"/>
               </w:rPr>
-              <w:t>UX/UI Designer (2 personas)</w:t>
+              <w:t xml:space="preserve">UX/UI </w:t>
+            </w:r>
+            <w:proofErr w:type="spellStart"/>
+            <w:r>
+              <w:rPr>
+                <w:rFonts w:ascii="Times New Roman" w:eastAsia="Times New Roman" w:hAnsi="Times New Roman" w:cs="Times New Roman"/>
+                <w:sz w:val="22"/>
+                <w:szCs w:val="22"/>
+              </w:rPr>
+              <w:t>Designer</w:t>
+            </w:r>
+            <w:proofErr w:type="spellEnd"/>
+            <w:r>
+              <w:rPr>
+                <w:rFonts w:ascii="Times New Roman" w:eastAsia="Times New Roman" w:hAnsi="Times New Roman" w:cs="Times New Roman"/>
+                <w:sz w:val="22"/>
+                <w:szCs w:val="22"/>
+              </w:rPr>
+              <w:t xml:space="preserve"> (2 personas)</w:t>
             </w:r>
           </w:p>
         </w:tc>
@@ -4573,8 +4693,18 @@
                 <w:sz w:val="22"/>
                 <w:szCs w:val="22"/>
               </w:rPr>
-              <w:t>Mantenimiento de PC’s</w:t>
-            </w:r>
+              <w:t xml:space="preserve">Mantenimiento de </w:t>
+            </w:r>
+            <w:proofErr w:type="spellStart"/>
+            <w:r>
+              <w:rPr>
+                <w:rFonts w:ascii="Times New Roman" w:eastAsia="Times New Roman" w:hAnsi="Times New Roman" w:cs="Times New Roman"/>
+                <w:sz w:val="22"/>
+                <w:szCs w:val="22"/>
+              </w:rPr>
+              <w:t>PC’s</w:t>
+            </w:r>
+            <w:proofErr w:type="spellEnd"/>
           </w:p>
         </w:tc>
         <w:tc>
@@ -5407,7 +5537,19 @@
         <w:rPr>
           <w:rFonts w:ascii="Times New Roman" w:eastAsia="Times New Roman" w:hAnsi="Times New Roman" w:cs="Times New Roman"/>
         </w:rPr>
-        <w:t xml:space="preserve">Saavedra Monterrey Max Bruno (Jefe de Proyecto) </w:t>
+        <w:t>Saavedra Monterrey Max Bruno (</w:t>
+      </w:r>
+      <w:r>
+        <w:rPr>
+          <w:rFonts w:ascii="Times New Roman" w:eastAsia="Times New Roman" w:hAnsi="Times New Roman" w:cs="Times New Roman"/>
+        </w:rPr>
+        <w:t>jefe</w:t>
+      </w:r>
+      <w:r>
+        <w:rPr>
+          <w:rFonts w:ascii="Times New Roman" w:eastAsia="Times New Roman" w:hAnsi="Times New Roman" w:cs="Times New Roman"/>
+        </w:rPr>
+        <w:t xml:space="preserve"> de Proyecto) </w:t>
       </w:r>
     </w:p>
     <w:p>
@@ -5621,7 +5763,23 @@
           <w:rFonts w:ascii="Times New Roman" w:eastAsia="Times New Roman" w:hAnsi="Times New Roman" w:cs="Times New Roman"/>
           <w:b/>
         </w:rPr>
-        <w:t>2. Desarrolladores Frontend:</w:t>
+        <w:t xml:space="preserve">2. Desarrolladores </w:t>
+      </w:r>
+      <w:proofErr w:type="spellStart"/>
+      <w:r>
+        <w:rPr>
+          <w:rFonts w:ascii="Times New Roman" w:eastAsia="Times New Roman" w:hAnsi="Times New Roman" w:cs="Times New Roman"/>
+          <w:b/>
+        </w:rPr>
+        <w:t>Frontend</w:t>
+      </w:r>
+      <w:proofErr w:type="spellEnd"/>
+      <w:r>
+        <w:rPr>
+          <w:rFonts w:ascii="Times New Roman" w:eastAsia="Times New Roman" w:hAnsi="Times New Roman" w:cs="Times New Roman"/>
+          <w:b/>
+        </w:rPr>
+        <w:t>:</w:t>
       </w:r>
     </w:p>
     <w:p>
@@ -5642,7 +5800,21 @@
         <w:rPr>
           <w:rFonts w:ascii="Times New Roman" w:eastAsia="Times New Roman" w:hAnsi="Times New Roman" w:cs="Times New Roman"/>
         </w:rPr>
-        <w:t>Quispe Cabello, Jose Alessandro</w:t>
+        <w:t xml:space="preserve">Quispe Cabello, </w:t>
+      </w:r>
+      <w:proofErr w:type="spellStart"/>
+      <w:r>
+        <w:rPr>
+          <w:rFonts w:ascii="Times New Roman" w:eastAsia="Times New Roman" w:hAnsi="Times New Roman" w:cs="Times New Roman"/>
+        </w:rPr>
+        <w:t>Jose</w:t>
+      </w:r>
+      <w:proofErr w:type="spellEnd"/>
+      <w:r>
+        <w:rPr>
+          <w:rFonts w:ascii="Times New Roman" w:eastAsia="Times New Roman" w:hAnsi="Times New Roman" w:cs="Times New Roman"/>
+        </w:rPr>
+        <w:t xml:space="preserve"> Alessandro</w:t>
       </w:r>
     </w:p>
     <w:p>
@@ -5659,11 +5831,19 @@
           <w:rFonts w:ascii="Times New Roman" w:eastAsia="Times New Roman" w:hAnsi="Times New Roman" w:cs="Times New Roman"/>
         </w:rPr>
       </w:pPr>
-      <w:r>
-        <w:rPr>
-          <w:rFonts w:ascii="Times New Roman" w:eastAsia="Times New Roman" w:hAnsi="Times New Roman" w:cs="Times New Roman"/>
-        </w:rPr>
-        <w:t>Chuquispuma Merino, Fabricio Vidal</w:t>
+      <w:proofErr w:type="spellStart"/>
+      <w:r>
+        <w:rPr>
+          <w:rFonts w:ascii="Times New Roman" w:eastAsia="Times New Roman" w:hAnsi="Times New Roman" w:cs="Times New Roman"/>
+        </w:rPr>
+        <w:t>Chuquispuma</w:t>
+      </w:r>
+      <w:proofErr w:type="spellEnd"/>
+      <w:r>
+        <w:rPr>
+          <w:rFonts w:ascii="Times New Roman" w:eastAsia="Times New Roman" w:hAnsi="Times New Roman" w:cs="Times New Roman"/>
+        </w:rPr>
+        <w:t xml:space="preserve"> Merino, Fabricio Vidal</w:t>
       </w:r>
     </w:p>
     <w:p>
@@ -5680,12 +5860,28 @@
           <w:rFonts w:ascii="Times New Roman" w:eastAsia="Times New Roman" w:hAnsi="Times New Roman" w:cs="Times New Roman"/>
         </w:rPr>
       </w:pPr>
-      <w:r>
-        <w:rPr>
-          <w:rFonts w:ascii="Times New Roman" w:eastAsia="Times New Roman" w:hAnsi="Times New Roman" w:cs="Times New Roman"/>
-        </w:rPr>
-        <w:t>Leon Bautista, Renzo Jesus</w:t>
-      </w:r>
+      <w:proofErr w:type="spellStart"/>
+      <w:r>
+        <w:rPr>
+          <w:rFonts w:ascii="Times New Roman" w:eastAsia="Times New Roman" w:hAnsi="Times New Roman" w:cs="Times New Roman"/>
+        </w:rPr>
+        <w:t>Leon</w:t>
+      </w:r>
+      <w:proofErr w:type="spellEnd"/>
+      <w:r>
+        <w:rPr>
+          <w:rFonts w:ascii="Times New Roman" w:eastAsia="Times New Roman" w:hAnsi="Times New Roman" w:cs="Times New Roman"/>
+        </w:rPr>
+        <w:t xml:space="preserve"> Bautista, Renzo </w:t>
+      </w:r>
+      <w:proofErr w:type="spellStart"/>
+      <w:r>
+        <w:rPr>
+          <w:rFonts w:ascii="Times New Roman" w:eastAsia="Times New Roman" w:hAnsi="Times New Roman" w:cs="Times New Roman"/>
+        </w:rPr>
+        <w:t>Jesus</w:t>
+      </w:r>
+      <w:proofErr w:type="spellEnd"/>
     </w:p>
     <w:p>
       <w:pPr>
@@ -5722,7 +5918,23 @@
           <w:rFonts w:ascii="Times New Roman" w:eastAsia="Times New Roman" w:hAnsi="Times New Roman" w:cs="Times New Roman"/>
           <w:b/>
         </w:rPr>
-        <w:t xml:space="preserve">3. Desarrolladores Backend: </w:t>
+        <w:t xml:space="preserve">3. Desarrolladores </w:t>
+      </w:r>
+      <w:proofErr w:type="spellStart"/>
+      <w:r>
+        <w:rPr>
+          <w:rFonts w:ascii="Times New Roman" w:eastAsia="Times New Roman" w:hAnsi="Times New Roman" w:cs="Times New Roman"/>
+          <w:b/>
+        </w:rPr>
+        <w:t>Backend</w:t>
+      </w:r>
+      <w:proofErr w:type="spellEnd"/>
+      <w:r>
+        <w:rPr>
+          <w:rFonts w:ascii="Times New Roman" w:eastAsia="Times New Roman" w:hAnsi="Times New Roman" w:cs="Times New Roman"/>
+          <w:b/>
+        </w:rPr>
+        <w:t xml:space="preserve">: </w:t>
       </w:r>
     </w:p>
     <w:p>
@@ -5739,11 +5951,33 @@
           <w:rFonts w:ascii="Times New Roman" w:eastAsia="Times New Roman" w:hAnsi="Times New Roman" w:cs="Times New Roman"/>
         </w:rPr>
       </w:pPr>
-      <w:r>
-        <w:rPr>
-          <w:rFonts w:ascii="Times New Roman" w:eastAsia="Times New Roman" w:hAnsi="Times New Roman" w:cs="Times New Roman"/>
-        </w:rPr>
-        <w:t>Fernandez Camacho, Geomar Willy</w:t>
+      <w:proofErr w:type="spellStart"/>
+      <w:r>
+        <w:rPr>
+          <w:rFonts w:ascii="Times New Roman" w:eastAsia="Times New Roman" w:hAnsi="Times New Roman" w:cs="Times New Roman"/>
+        </w:rPr>
+        <w:t>Fernandez</w:t>
+      </w:r>
+      <w:proofErr w:type="spellEnd"/>
+      <w:r>
+        <w:rPr>
+          <w:rFonts w:ascii="Times New Roman" w:eastAsia="Times New Roman" w:hAnsi="Times New Roman" w:cs="Times New Roman"/>
+        </w:rPr>
+        <w:t xml:space="preserve"> Camacho, </w:t>
+      </w:r>
+      <w:proofErr w:type="spellStart"/>
+      <w:r>
+        <w:rPr>
+          <w:rFonts w:ascii="Times New Roman" w:eastAsia="Times New Roman" w:hAnsi="Times New Roman" w:cs="Times New Roman"/>
+        </w:rPr>
+        <w:t>Geomar</w:t>
+      </w:r>
+      <w:proofErr w:type="spellEnd"/>
+      <w:r>
+        <w:rPr>
+          <w:rFonts w:ascii="Times New Roman" w:eastAsia="Times New Roman" w:hAnsi="Times New Roman" w:cs="Times New Roman"/>
+        </w:rPr>
+        <w:t xml:space="preserve"> Willy</w:t>
       </w:r>
     </w:p>
     <w:p>
@@ -5759,11 +5993,33 @@
           <w:rFonts w:ascii="Times New Roman" w:eastAsia="Times New Roman" w:hAnsi="Times New Roman" w:cs="Times New Roman"/>
         </w:rPr>
       </w:pPr>
-      <w:r>
-        <w:rPr>
-          <w:rFonts w:ascii="Times New Roman" w:eastAsia="Times New Roman" w:hAnsi="Times New Roman" w:cs="Times New Roman"/>
-        </w:rPr>
-        <w:t>Sanchez Wong, Jatziry Fernanda</w:t>
+      <w:proofErr w:type="spellStart"/>
+      <w:r>
+        <w:rPr>
+          <w:rFonts w:ascii="Times New Roman" w:eastAsia="Times New Roman" w:hAnsi="Times New Roman" w:cs="Times New Roman"/>
+        </w:rPr>
+        <w:t>Sanchez</w:t>
+      </w:r>
+      <w:proofErr w:type="spellEnd"/>
+      <w:r>
+        <w:rPr>
+          <w:rFonts w:ascii="Times New Roman" w:eastAsia="Times New Roman" w:hAnsi="Times New Roman" w:cs="Times New Roman"/>
+        </w:rPr>
+        <w:t xml:space="preserve"> Wong, </w:t>
+      </w:r>
+      <w:proofErr w:type="spellStart"/>
+      <w:r>
+        <w:rPr>
+          <w:rFonts w:ascii="Times New Roman" w:eastAsia="Times New Roman" w:hAnsi="Times New Roman" w:cs="Times New Roman"/>
+        </w:rPr>
+        <w:t>Jatziry</w:t>
+      </w:r>
+      <w:proofErr w:type="spellEnd"/>
+      <w:r>
+        <w:rPr>
+          <w:rFonts w:ascii="Times New Roman" w:eastAsia="Times New Roman" w:hAnsi="Times New Roman" w:cs="Times New Roman"/>
+        </w:rPr>
+        <w:t xml:space="preserve"> Fernanda</w:t>
       </w:r>
     </w:p>
     <w:p>
@@ -5825,11 +6081,33 @@
           <w:rFonts w:ascii="Times New Roman" w:eastAsia="Times New Roman" w:hAnsi="Times New Roman" w:cs="Times New Roman"/>
         </w:rPr>
       </w:pPr>
-      <w:r>
-        <w:rPr>
-          <w:rFonts w:ascii="Times New Roman" w:eastAsia="Times New Roman" w:hAnsi="Times New Roman" w:cs="Times New Roman"/>
-        </w:rPr>
-        <w:t>Sanchez Wong, Jatziry Fernanda</w:t>
+      <w:proofErr w:type="spellStart"/>
+      <w:r>
+        <w:rPr>
+          <w:rFonts w:ascii="Times New Roman" w:eastAsia="Times New Roman" w:hAnsi="Times New Roman" w:cs="Times New Roman"/>
+        </w:rPr>
+        <w:t>Sanchez</w:t>
+      </w:r>
+      <w:proofErr w:type="spellEnd"/>
+      <w:r>
+        <w:rPr>
+          <w:rFonts w:ascii="Times New Roman" w:eastAsia="Times New Roman" w:hAnsi="Times New Roman" w:cs="Times New Roman"/>
+        </w:rPr>
+        <w:t xml:space="preserve"> Wong, </w:t>
+      </w:r>
+      <w:proofErr w:type="spellStart"/>
+      <w:r>
+        <w:rPr>
+          <w:rFonts w:ascii="Times New Roman" w:eastAsia="Times New Roman" w:hAnsi="Times New Roman" w:cs="Times New Roman"/>
+        </w:rPr>
+        <w:t>Jatziry</w:t>
+      </w:r>
+      <w:proofErr w:type="spellEnd"/>
+      <w:r>
+        <w:rPr>
+          <w:rFonts w:ascii="Times New Roman" w:eastAsia="Times New Roman" w:hAnsi="Times New Roman" w:cs="Times New Roman"/>
+        </w:rPr>
+        <w:t xml:space="preserve"> Fernanda</w:t>
       </w:r>
     </w:p>
     <w:p>
@@ -6085,7 +6363,23 @@
                 <w:sz w:val="22"/>
                 <w:szCs w:val="22"/>
               </w:rPr>
-              <w:t>/ Jefe del proyecto</w:t>
+              <w:t xml:space="preserve">/ </w:t>
+            </w:r>
+            <w:r>
+              <w:rPr>
+                <w:rFonts w:ascii="Times New Roman" w:eastAsia="Times New Roman" w:hAnsi="Times New Roman" w:cs="Times New Roman"/>
+                <w:sz w:val="22"/>
+                <w:szCs w:val="22"/>
+              </w:rPr>
+              <w:t>jefe</w:t>
+            </w:r>
+            <w:r>
+              <w:rPr>
+                <w:rFonts w:ascii="Times New Roman" w:eastAsia="Times New Roman" w:hAnsi="Times New Roman" w:cs="Times New Roman"/>
+                <w:sz w:val="22"/>
+                <w:szCs w:val="22"/>
+              </w:rPr>
+              <w:t xml:space="preserve"> del proyecto</w:t>
             </w:r>
           </w:p>
         </w:tc>
@@ -6233,7 +6527,23 @@
                 <w:sz w:val="22"/>
                 <w:szCs w:val="22"/>
               </w:rPr>
-              <w:t>/ Ministro de Salud</w:t>
+              <w:t xml:space="preserve">/ </w:t>
+            </w:r>
+            <w:r>
+              <w:rPr>
+                <w:rFonts w:ascii="Times New Roman" w:eastAsia="Times New Roman" w:hAnsi="Times New Roman" w:cs="Times New Roman"/>
+                <w:sz w:val="22"/>
+                <w:szCs w:val="22"/>
+              </w:rPr>
+              <w:t>ministro</w:t>
+            </w:r>
+            <w:r>
+              <w:rPr>
+                <w:rFonts w:ascii="Times New Roman" w:eastAsia="Times New Roman" w:hAnsi="Times New Roman" w:cs="Times New Roman"/>
+                <w:sz w:val="22"/>
+                <w:szCs w:val="22"/>
+              </w:rPr>
+              <w:t xml:space="preserve"> de Salud</w:t>
             </w:r>
           </w:p>
         </w:tc>
@@ -6362,7 +6672,7 @@
 </file>
 
 <file path=word/endnotes.xml><?xml version="1.0" encoding="utf-8"?>
-<w:endnotes xmlns:wpc="http://schemas.microsoft.com/office/word/2010/wordprocessingCanvas" xmlns:cx="http://schemas.microsoft.com/office/drawing/2014/chartex" xmlns:cx1="http://schemas.microsoft.com/office/drawing/2015/9/8/chartex" xmlns:cx2="http://schemas.microsoft.com/office/drawing/2015/10/21/chartex" xmlns:cx3="http://schemas.microsoft.com/office/drawing/2016/5/9/chartex" xmlns:cx4="http://schemas.microsoft.com/office/drawing/2016/5/10/chartex" xmlns:cx5="http://schemas.microsoft.com/office/drawing/2016/5/11/chartex" xmlns:cx6="http://schemas.microsoft.com/office/drawing/2016/5/12/chartex" xmlns:cx7="http://schemas.microsoft.com/office/drawing/2016/5/13/chartex" xmlns:cx8="http://schemas.microsoft.com/office/drawing/2016/5/14/chartex" xmlns:mc="http://schemas.openxmlformats.org/markup-compatibility/2006" xmlns:aink="http://schemas.microsoft.com/office/drawing/2016/ink" xmlns:am3d="http://schemas.microsoft.com/office/drawing/2017/model3d" xmlns:o="urn:schemas-microsoft-com:office:office" xmlns:oel="http://schemas.microsoft.com/office/2019/extlst" xmlns:r="http://schemas.openxmlformats.org/officeDocument/2006/relationships" xmlns:m="http://schemas.openxmlformats.org/officeDocument/2006/math" xmlns:v="urn:schemas-microsoft-com:vml" xmlns:wp14="http://schemas.microsoft.com/office/word/2010/wordprocessingDrawing" xmlns:wp="http://schemas.openxmlformats.org/drawingml/2006/wordprocessingDrawing" xmlns:w10="urn:schemas-microsoft-com:office:word" xmlns:w="http://schemas.openxmlformats.org/wordprocessingml/2006/main" xmlns:w14="http://schemas.microsoft.com/office/word/2010/wordml" xmlns:w15="http://schemas.microsoft.com/office/word/2012/wordml" xmlns:w16cex="http://schemas.microsoft.com/office/word/2018/wordml/cex" xmlns:w16cid="http://schemas.microsoft.com/office/word/2016/wordml/cid" xmlns:w16="http://schemas.microsoft.com/office/word/2018/wordml" xmlns:w16sdtdh="http://schemas.microsoft.com/office/word/2020/wordml/sdtdatahash" xmlns:w16se="http://schemas.microsoft.com/office/word/2015/wordml/symex" xmlns:wpg="http://schemas.microsoft.com/office/word/2010/wordprocessingGroup" xmlns:wpi="http://schemas.microsoft.com/office/word/2010/wordprocessingInk" xmlns:wne="http://schemas.microsoft.com/office/word/2006/wordml" xmlns:wps="http://schemas.microsoft.com/office/word/2010/wordprocessingShape" mc:Ignorable="w14 w15 w16se w16cid w16 w16cex w16sdtdh wp14">
+<w:endnotes xmlns:wpc="http://schemas.microsoft.com/office/word/2010/wordprocessingCanvas" xmlns:cx="http://schemas.microsoft.com/office/drawing/2014/chartex" xmlns:cx1="http://schemas.microsoft.com/office/drawing/2015/9/8/chartex" xmlns:cx2="http://schemas.microsoft.com/office/drawing/2015/10/21/chartex" xmlns:cx3="http://schemas.microsoft.com/office/drawing/2016/5/9/chartex" xmlns:cx4="http://schemas.microsoft.com/office/drawing/2016/5/10/chartex" xmlns:cx5="http://schemas.microsoft.com/office/drawing/2016/5/11/chartex" xmlns:cx6="http://schemas.microsoft.com/office/drawing/2016/5/12/chartex" xmlns:cx7="http://schemas.microsoft.com/office/drawing/2016/5/13/chartex" xmlns:cx8="http://schemas.microsoft.com/office/drawing/2016/5/14/chartex" xmlns:mc="http://schemas.openxmlformats.org/markup-compatibility/2006" xmlns:aink="http://schemas.microsoft.com/office/drawing/2016/ink" xmlns:am3d="http://schemas.microsoft.com/office/drawing/2017/model3d" xmlns:o="urn:schemas-microsoft-com:office:office" xmlns:oel="http://schemas.microsoft.com/office/2019/extlst" xmlns:r="http://schemas.openxmlformats.org/officeDocument/2006/relationships" xmlns:m="http://schemas.openxmlformats.org/officeDocument/2006/math" xmlns:v="urn:schemas-microsoft-com:vml" xmlns:wp14="http://schemas.microsoft.com/office/word/2010/wordprocessingDrawing" xmlns:wp="http://schemas.openxmlformats.org/drawingml/2006/wordprocessingDrawing" xmlns:w10="urn:schemas-microsoft-com:office:word" xmlns:w="http://schemas.openxmlformats.org/wordprocessingml/2006/main" xmlns:w14="http://schemas.microsoft.com/office/word/2010/wordml" xmlns:w15="http://schemas.microsoft.com/office/word/2012/wordml" xmlns:w16cex="http://schemas.microsoft.com/office/word/2018/wordml/cex" xmlns:w16cid="http://schemas.microsoft.com/office/word/2016/wordml/cid" xmlns:w16="http://schemas.microsoft.com/office/word/2018/wordml" xmlns:w16du="http://schemas.microsoft.com/office/word/2023/wordml/word16du" xmlns:w16sdtdh="http://schemas.microsoft.com/office/word/2020/wordml/sdtdatahash" xmlns:w16se="http://schemas.microsoft.com/office/word/2015/wordml/symex" xmlns:wpg="http://schemas.microsoft.com/office/word/2010/wordprocessingGroup" xmlns:wpi="http://schemas.microsoft.com/office/word/2010/wordprocessingInk" xmlns:wne="http://schemas.microsoft.com/office/word/2006/wordml" xmlns:wps="http://schemas.microsoft.com/office/word/2010/wordprocessingShape" mc:Ignorable="w14 w15 w16se w16cid w16 w16cex w16sdtdh wp14">
   <w:endnote w:type="separator" w:id="-1">
     <w:p>
       <w:r>
@@ -6381,7 +6691,7 @@
 </file>
 
 <file path=word/footer1.xml><?xml version="1.0" encoding="utf-8"?>
-<w:ftr xmlns:wpc="http://schemas.microsoft.com/office/word/2010/wordprocessingCanvas" xmlns:cx="http://schemas.microsoft.com/office/drawing/2014/chartex" xmlns:cx1="http://schemas.microsoft.com/office/drawing/2015/9/8/chartex" xmlns:cx2="http://schemas.microsoft.com/office/drawing/2015/10/21/chartex" xmlns:cx3="http://schemas.microsoft.com/office/drawing/2016/5/9/chartex" xmlns:cx4="http://schemas.microsoft.com/office/drawing/2016/5/10/chartex" xmlns:cx5="http://schemas.microsoft.com/office/drawing/2016/5/11/chartex" xmlns:cx6="http://schemas.microsoft.com/office/drawing/2016/5/12/chartex" xmlns:cx7="http://schemas.microsoft.com/office/drawing/2016/5/13/chartex" xmlns:cx8="http://schemas.microsoft.com/office/drawing/2016/5/14/chartex" xmlns:mc="http://schemas.openxmlformats.org/markup-compatibility/2006" xmlns:aink="http://schemas.microsoft.com/office/drawing/2016/ink" xmlns:am3d="http://schemas.microsoft.com/office/drawing/2017/model3d" xmlns:o="urn:schemas-microsoft-com:office:office" xmlns:oel="http://schemas.microsoft.com/office/2019/extlst" xmlns:r="http://schemas.openxmlformats.org/officeDocument/2006/relationships" xmlns:m="http://schemas.openxmlformats.org/officeDocument/2006/math" xmlns:v="urn:schemas-microsoft-com:vml" xmlns:wp14="http://schemas.microsoft.com/office/word/2010/wordprocessingDrawing" xmlns:wp="http://schemas.openxmlformats.org/drawingml/2006/wordprocessingDrawing" xmlns:w10="urn:schemas-microsoft-com:office:word" xmlns:w="http://schemas.openxmlformats.org/wordprocessingml/2006/main" xmlns:w14="http://schemas.microsoft.com/office/word/2010/wordml" xmlns:w15="http://schemas.microsoft.com/office/word/2012/wordml" xmlns:w16cex="http://schemas.microsoft.com/office/word/2018/wordml/cex" xmlns:w16cid="http://schemas.microsoft.com/office/word/2016/wordml/cid" xmlns:w16="http://schemas.microsoft.com/office/word/2018/wordml" xmlns:w16sdtdh="http://schemas.microsoft.com/office/word/2020/wordml/sdtdatahash" xmlns:w16se="http://schemas.microsoft.com/office/word/2015/wordml/symex" xmlns:wpg="http://schemas.microsoft.com/office/word/2010/wordprocessingGroup" xmlns:wpi="http://schemas.microsoft.com/office/word/2010/wordprocessingInk" xmlns:wne="http://schemas.microsoft.com/office/word/2006/wordml" xmlns:wps="http://schemas.microsoft.com/office/word/2010/wordprocessingShape" mc:Ignorable="w14 w15 w16se w16cid w16 w16cex w16sdtdh wp14">
+<w:ftr xmlns:wpc="http://schemas.microsoft.com/office/word/2010/wordprocessingCanvas" xmlns:cx="http://schemas.microsoft.com/office/drawing/2014/chartex" xmlns:cx1="http://schemas.microsoft.com/office/drawing/2015/9/8/chartex" xmlns:cx2="http://schemas.microsoft.com/office/drawing/2015/10/21/chartex" xmlns:cx3="http://schemas.microsoft.com/office/drawing/2016/5/9/chartex" xmlns:cx4="http://schemas.microsoft.com/office/drawing/2016/5/10/chartex" xmlns:cx5="http://schemas.microsoft.com/office/drawing/2016/5/11/chartex" xmlns:cx6="http://schemas.microsoft.com/office/drawing/2016/5/12/chartex" xmlns:cx7="http://schemas.microsoft.com/office/drawing/2016/5/13/chartex" xmlns:cx8="http://schemas.microsoft.com/office/drawing/2016/5/14/chartex" xmlns:mc="http://schemas.openxmlformats.org/markup-compatibility/2006" xmlns:aink="http://schemas.microsoft.com/office/drawing/2016/ink" xmlns:am3d="http://schemas.microsoft.com/office/drawing/2017/model3d" xmlns:o="urn:schemas-microsoft-com:office:office" xmlns:oel="http://schemas.microsoft.com/office/2019/extlst" xmlns:r="http://schemas.openxmlformats.org/officeDocument/2006/relationships" xmlns:m="http://schemas.openxmlformats.org/officeDocument/2006/math" xmlns:v="urn:schemas-microsoft-com:vml" xmlns:wp14="http://schemas.microsoft.com/office/word/2010/wordprocessingDrawing" xmlns:wp="http://schemas.openxmlformats.org/drawingml/2006/wordprocessingDrawing" xmlns:w10="urn:schemas-microsoft-com:office:word" xmlns:w="http://schemas.openxmlformats.org/wordprocessingml/2006/main" xmlns:w14="http://schemas.microsoft.com/office/word/2010/wordml" xmlns:w15="http://schemas.microsoft.com/office/word/2012/wordml" xmlns:w16cex="http://schemas.microsoft.com/office/word/2018/wordml/cex" xmlns:w16cid="http://schemas.microsoft.com/office/word/2016/wordml/cid" xmlns:w16="http://schemas.microsoft.com/office/word/2018/wordml" xmlns:w16du="http://schemas.microsoft.com/office/word/2023/wordml/word16du" xmlns:w16sdtdh="http://schemas.microsoft.com/office/word/2020/wordml/sdtdatahash" xmlns:w16se="http://schemas.microsoft.com/office/word/2015/wordml/symex" xmlns:wpg="http://schemas.microsoft.com/office/word/2010/wordprocessingGroup" xmlns:wpi="http://schemas.microsoft.com/office/word/2010/wordprocessingInk" xmlns:wne="http://schemas.microsoft.com/office/word/2006/wordml" xmlns:wps="http://schemas.microsoft.com/office/word/2010/wordprocessingShape" mc:Ignorable="w14 w15 w16se w16cid w16 w16cex w16sdtdh wp14">
   <w:p>
     <w:pPr>
       <w:keepLines/>
@@ -6413,7 +6723,27 @@
         <w:sz w:val="18"/>
         <w:szCs w:val="18"/>
       </w:rPr>
-      <w:t xml:space="preserve">Project Charter                                                                       Página </w:t>
+      <w:t xml:space="preserve">Project </w:t>
+    </w:r>
+    <w:proofErr w:type="spellStart"/>
+    <w:r>
+      <w:rPr>
+        <w:i/>
+        <w:color w:val="000000"/>
+        <w:sz w:val="18"/>
+        <w:szCs w:val="18"/>
+      </w:rPr>
+      <w:t>Charter</w:t>
+    </w:r>
+    <w:proofErr w:type="spellEnd"/>
+    <w:r>
+      <w:rPr>
+        <w:i/>
+        <w:color w:val="000000"/>
+        <w:sz w:val="18"/>
+        <w:szCs w:val="18"/>
+      </w:rPr>
+      <w:t xml:space="preserve">                                                                       Página </w:t>
     </w:r>
     <w:r>
       <w:rPr>
@@ -6494,7 +6824,7 @@
 </file>
 
 <file path=word/footnotes.xml><?xml version="1.0" encoding="utf-8"?>
-<w:footnotes xmlns:wpc="http://schemas.microsoft.com/office/word/2010/wordprocessingCanvas" xmlns:cx="http://schemas.microsoft.com/office/drawing/2014/chartex" xmlns:cx1="http://schemas.microsoft.com/office/drawing/2015/9/8/chartex" xmlns:cx2="http://schemas.microsoft.com/office/drawing/2015/10/21/chartex" xmlns:cx3="http://schemas.microsoft.com/office/drawing/2016/5/9/chartex" xmlns:cx4="http://schemas.microsoft.com/office/drawing/2016/5/10/chartex" xmlns:cx5="http://schemas.microsoft.com/office/drawing/2016/5/11/chartex" xmlns:cx6="http://schemas.microsoft.com/office/drawing/2016/5/12/chartex" xmlns:cx7="http://schemas.microsoft.com/office/drawing/2016/5/13/chartex" xmlns:cx8="http://schemas.microsoft.com/office/drawing/2016/5/14/chartex" xmlns:mc="http://schemas.openxmlformats.org/markup-compatibility/2006" xmlns:aink="http://schemas.microsoft.com/office/drawing/2016/ink" xmlns:am3d="http://schemas.microsoft.com/office/drawing/2017/model3d" xmlns:o="urn:schemas-microsoft-com:office:office" xmlns:oel="http://schemas.microsoft.com/office/2019/extlst" xmlns:r="http://schemas.openxmlformats.org/officeDocument/2006/relationships" xmlns:m="http://schemas.openxmlformats.org/officeDocument/2006/math" xmlns:v="urn:schemas-microsoft-com:vml" xmlns:wp14="http://schemas.microsoft.com/office/word/2010/wordprocessingDrawing" xmlns:wp="http://schemas.openxmlformats.org/drawingml/2006/wordprocessingDrawing" xmlns:w10="urn:schemas-microsoft-com:office:word" xmlns:w="http://schemas.openxmlformats.org/wordprocessingml/2006/main" xmlns:w14="http://schemas.microsoft.com/office/word/2010/wordml" xmlns:w15="http://schemas.microsoft.com/office/word/2012/wordml" xmlns:w16cex="http://schemas.microsoft.com/office/word/2018/wordml/cex" xmlns:w16cid="http://schemas.microsoft.com/office/word/2016/wordml/cid" xmlns:w16="http://schemas.microsoft.com/office/word/2018/wordml" xmlns:w16sdtdh="http://schemas.microsoft.com/office/word/2020/wordml/sdtdatahash" xmlns:w16se="http://schemas.microsoft.com/office/word/2015/wordml/symex" xmlns:wpg="http://schemas.microsoft.com/office/word/2010/wordprocessingGroup" xmlns:wpi="http://schemas.microsoft.com/office/word/2010/wordprocessingInk" xmlns:wne="http://schemas.microsoft.com/office/word/2006/wordml" xmlns:wps="http://schemas.microsoft.com/office/word/2010/wordprocessingShape" mc:Ignorable="w14 w15 w16se w16cid w16 w16cex w16sdtdh wp14">
+<w:footnotes xmlns:wpc="http://schemas.microsoft.com/office/word/2010/wordprocessingCanvas" xmlns:cx="http://schemas.microsoft.com/office/drawing/2014/chartex" xmlns:cx1="http://schemas.microsoft.com/office/drawing/2015/9/8/chartex" xmlns:cx2="http://schemas.microsoft.com/office/drawing/2015/10/21/chartex" xmlns:cx3="http://schemas.microsoft.com/office/drawing/2016/5/9/chartex" xmlns:cx4="http://schemas.microsoft.com/office/drawing/2016/5/10/chartex" xmlns:cx5="http://schemas.microsoft.com/office/drawing/2016/5/11/chartex" xmlns:cx6="http://schemas.microsoft.com/office/drawing/2016/5/12/chartex" xmlns:cx7="http://schemas.microsoft.com/office/drawing/2016/5/13/chartex" xmlns:cx8="http://schemas.microsoft.com/office/drawing/2016/5/14/chartex" xmlns:mc="http://schemas.openxmlformats.org/markup-compatibility/2006" xmlns:aink="http://schemas.microsoft.com/office/drawing/2016/ink" xmlns:am3d="http://schemas.microsoft.com/office/drawing/2017/model3d" xmlns:o="urn:schemas-microsoft-com:office:office" xmlns:oel="http://schemas.microsoft.com/office/2019/extlst" xmlns:r="http://schemas.openxmlformats.org/officeDocument/2006/relationships" xmlns:m="http://schemas.openxmlformats.org/officeDocument/2006/math" xmlns:v="urn:schemas-microsoft-com:vml" xmlns:wp14="http://schemas.microsoft.com/office/word/2010/wordprocessingDrawing" xmlns:wp="http://schemas.openxmlformats.org/drawingml/2006/wordprocessingDrawing" xmlns:w10="urn:schemas-microsoft-com:office:word" xmlns:w="http://schemas.openxmlformats.org/wordprocessingml/2006/main" xmlns:w14="http://schemas.microsoft.com/office/word/2010/wordml" xmlns:w15="http://schemas.microsoft.com/office/word/2012/wordml" xmlns:w16cex="http://schemas.microsoft.com/office/word/2018/wordml/cex" xmlns:w16cid="http://schemas.microsoft.com/office/word/2016/wordml/cid" xmlns:w16="http://schemas.microsoft.com/office/word/2018/wordml" xmlns:w16du="http://schemas.microsoft.com/office/word/2023/wordml/word16du" xmlns:w16sdtdh="http://schemas.microsoft.com/office/word/2020/wordml/sdtdatahash" xmlns:w16se="http://schemas.microsoft.com/office/word/2015/wordml/symex" xmlns:wpg="http://schemas.microsoft.com/office/word/2010/wordprocessingGroup" xmlns:wpi="http://schemas.microsoft.com/office/word/2010/wordprocessingInk" xmlns:wne="http://schemas.microsoft.com/office/word/2006/wordml" xmlns:wps="http://schemas.microsoft.com/office/word/2010/wordprocessingShape" mc:Ignorable="w14 w15 w16se w16cid w16 w16cex w16sdtdh wp14">
   <w:footnote w:type="separator" w:id="-1">
     <w:p>
       <w:r>
@@ -6513,7 +6843,7 @@
 </file>
 
 <file path=word/numbering.xml><?xml version="1.0" encoding="utf-8"?>
-<w:numbering xmlns:wpc="http://schemas.microsoft.com/office/word/2010/wordprocessingCanvas" xmlns:cx="http://schemas.microsoft.com/office/drawing/2014/chartex" xmlns:cx1="http://schemas.microsoft.com/office/drawing/2015/9/8/chartex" xmlns:cx2="http://schemas.microsoft.com/office/drawing/2015/10/21/chartex" xmlns:cx3="http://schemas.microsoft.com/office/drawing/2016/5/9/chartex" xmlns:cx4="http://schemas.microsoft.com/office/drawing/2016/5/10/chartex" xmlns:cx5="http://schemas.microsoft.com/office/drawing/2016/5/11/chartex" xmlns:cx6="http://schemas.microsoft.com/office/drawing/2016/5/12/chartex" xmlns:cx7="http://schemas.microsoft.com/office/drawing/2016/5/13/chartex" xmlns:cx8="http://schemas.microsoft.com/office/drawing/2016/5/14/chartex" xmlns:mc="http://schemas.openxmlformats.org/markup-compatibility/2006" xmlns:aink="http://schemas.microsoft.com/office/drawing/2016/ink" xmlns:am3d="http://schemas.microsoft.com/office/drawing/2017/model3d" xmlns:o="urn:schemas-microsoft-com:office:office" xmlns:oel="http://schemas.microsoft.com/office/2019/extlst" xmlns:r="http://schemas.openxmlformats.org/officeDocument/2006/relationships" xmlns:m="http://schemas.openxmlformats.org/officeDocument/2006/math" xmlns:v="urn:schemas-microsoft-com:vml" xmlns:wp14="http://schemas.microsoft.com/office/word/2010/wordprocessingDrawing" xmlns:wp="http://schemas.openxmlformats.org/drawingml/2006/wordprocessingDrawing" xmlns:w10="urn:schemas-microsoft-com:office:word" xmlns:w="http://schemas.openxmlformats.org/wordprocessingml/2006/main" xmlns:w14="http://schemas.microsoft.com/office/word/2010/wordml" xmlns:w15="http://schemas.microsoft.com/office/word/2012/wordml" xmlns:w16cex="http://schemas.microsoft.com/office/word/2018/wordml/cex" xmlns:w16cid="http://schemas.microsoft.com/office/word/2016/wordml/cid" xmlns:w16="http://schemas.microsoft.com/office/word/2018/wordml" xmlns:w16sdtdh="http://schemas.microsoft.com/office/word/2020/wordml/sdtdatahash" xmlns:w16se="http://schemas.microsoft.com/office/word/2015/wordml/symex" xmlns:wpg="http://schemas.microsoft.com/office/word/2010/wordprocessingGroup" xmlns:wpi="http://schemas.microsoft.com/office/word/2010/wordprocessingInk" xmlns:wne="http://schemas.microsoft.com/office/word/2006/wordml" xmlns:wps="http://schemas.microsoft.com/office/word/2010/wordprocessingShape" mc:Ignorable="w14 w15 w16se w16cid w16 w16cex w16sdtdh wp14">
+<w:numbering xmlns:wpc="http://schemas.microsoft.com/office/word/2010/wordprocessingCanvas" xmlns:cx="http://schemas.microsoft.com/office/drawing/2014/chartex" xmlns:cx1="http://schemas.microsoft.com/office/drawing/2015/9/8/chartex" xmlns:cx2="http://schemas.microsoft.com/office/drawing/2015/10/21/chartex" xmlns:cx3="http://schemas.microsoft.com/office/drawing/2016/5/9/chartex" xmlns:cx4="http://schemas.microsoft.com/office/drawing/2016/5/10/chartex" xmlns:cx5="http://schemas.microsoft.com/office/drawing/2016/5/11/chartex" xmlns:cx6="http://schemas.microsoft.com/office/drawing/2016/5/12/chartex" xmlns:cx7="http://schemas.microsoft.com/office/drawing/2016/5/13/chartex" xmlns:cx8="http://schemas.microsoft.com/office/drawing/2016/5/14/chartex" xmlns:mc="http://schemas.openxmlformats.org/markup-compatibility/2006" xmlns:aink="http://schemas.microsoft.com/office/drawing/2016/ink" xmlns:am3d="http://schemas.microsoft.com/office/drawing/2017/model3d" xmlns:o="urn:schemas-microsoft-com:office:office" xmlns:oel="http://schemas.microsoft.com/office/2019/extlst" xmlns:r="http://schemas.openxmlformats.org/officeDocument/2006/relationships" xmlns:m="http://schemas.openxmlformats.org/officeDocument/2006/math" xmlns:v="urn:schemas-microsoft-com:vml" xmlns:wp14="http://schemas.microsoft.com/office/word/2010/wordprocessingDrawing" xmlns:wp="http://schemas.openxmlformats.org/drawingml/2006/wordprocessingDrawing" xmlns:w10="urn:schemas-microsoft-com:office:word" xmlns:w="http://schemas.openxmlformats.org/wordprocessingml/2006/main" xmlns:w14="http://schemas.microsoft.com/office/word/2010/wordml" xmlns:w15="http://schemas.microsoft.com/office/word/2012/wordml" xmlns:w16cex="http://schemas.microsoft.com/office/word/2018/wordml/cex" xmlns:w16cid="http://schemas.microsoft.com/office/word/2016/wordml/cid" xmlns:w16="http://schemas.microsoft.com/office/word/2018/wordml" xmlns:w16du="http://schemas.microsoft.com/office/word/2023/wordml/word16du" xmlns:w16sdtdh="http://schemas.microsoft.com/office/word/2020/wordml/sdtdatahash" xmlns:w16se="http://schemas.microsoft.com/office/word/2015/wordml/symex" xmlns:wpg="http://schemas.microsoft.com/office/word/2010/wordprocessingGroup" xmlns:wpi="http://schemas.microsoft.com/office/word/2010/wordprocessingInk" xmlns:wne="http://schemas.microsoft.com/office/word/2006/wordml" xmlns:wps="http://schemas.microsoft.com/office/word/2010/wordprocessingShape" mc:Ignorable="w14 w15 w16se w16cid w16 w16cex w16sdtdh wp14">
   <w:abstractNum w:abstractNumId="0" w15:restartNumberingAfterBreak="0">
     <w:nsid w:val="185228BD"/>
     <w:multiLevelType w:val="multilevel"/>
@@ -7682,9 +8012,7 @@
       <w:tblStyleRowBandSize w:val="1"/>
       <w:tblStyleColBandSize w:val="1"/>
       <w:tblCellMar>
-        <w:top w:w="0" w:type="dxa"/>
         <w:left w:w="108" w:type="dxa"/>
-        <w:bottom w:w="0" w:type="dxa"/>
         <w:right w:w="108" w:type="dxa"/>
       </w:tblCellMar>
     </w:tblPr>
@@ -7695,9 +8023,7 @@
       <w:tblStyleRowBandSize w:val="1"/>
       <w:tblStyleColBandSize w:val="1"/>
       <w:tblCellMar>
-        <w:top w:w="0" w:type="dxa"/>
         <w:left w:w="108" w:type="dxa"/>
-        <w:bottom w:w="0" w:type="dxa"/>
         <w:right w:w="108" w:type="dxa"/>
       </w:tblCellMar>
     </w:tblPr>
@@ -7708,9 +8034,7 @@
       <w:tblStyleRowBandSize w:val="1"/>
       <w:tblStyleColBandSize w:val="1"/>
       <w:tblCellMar>
-        <w:top w:w="0" w:type="dxa"/>
         <w:left w:w="108" w:type="dxa"/>
-        <w:bottom w:w="0" w:type="dxa"/>
         <w:right w:w="108" w:type="dxa"/>
       </w:tblCellMar>
     </w:tblPr>
@@ -7721,9 +8045,7 @@
       <w:tblStyleRowBandSize w:val="1"/>
       <w:tblStyleColBandSize w:val="1"/>
       <w:tblCellMar>
-        <w:top w:w="0" w:type="dxa"/>
         <w:left w:w="108" w:type="dxa"/>
-        <w:bottom w:w="0" w:type="dxa"/>
         <w:right w:w="108" w:type="dxa"/>
       </w:tblCellMar>
     </w:tblPr>
@@ -7734,9 +8056,7 @@
       <w:tblStyleRowBandSize w:val="1"/>
       <w:tblStyleColBandSize w:val="1"/>
       <w:tblCellMar>
-        <w:top w:w="0" w:type="dxa"/>
         <w:left w:w="108" w:type="dxa"/>
-        <w:bottom w:w="0" w:type="dxa"/>
         <w:right w:w="108" w:type="dxa"/>
       </w:tblCellMar>
     </w:tblPr>
@@ -7747,9 +8067,7 @@
       <w:tblStyleRowBandSize w:val="1"/>
       <w:tblStyleColBandSize w:val="1"/>
       <w:tblCellMar>
-        <w:top w:w="0" w:type="dxa"/>
         <w:left w:w="108" w:type="dxa"/>
-        <w:bottom w:w="0" w:type="dxa"/>
         <w:right w:w="108" w:type="dxa"/>
       </w:tblCellMar>
     </w:tblPr>

</xml_diff>